<commit_message>
added 1 & 2 Thesaloni
</commit_message>
<xml_diff>
--- a/docx_normalized/2THESALONI.docx
+++ b/docx_normalized/2THESALONI.docx
@@ -11,6 +11,13 @@
           <w:b/>
         </w:rPr>
       </w:pPr>
+      <w:r>
+        <w:rPr>
+          <w:rFonts w:ascii="Times New Roman" w:hAnsi="Times New Roman" w:cs="Times New Roman"/>
+          <w:b/>
+        </w:rPr>
+        <w:t xml:space="preserve">2 </w:t>
+      </w:r>
       <w:r>
         <w:rPr>
           <w:rFonts w:ascii="Times New Roman" w:hAnsi="Times New Roman" w:cs="Times New Roman"/>

</xml_diff>